<commit_message>
Added version change for mai_4400_fix1.sql
git-svn-id: svn://127.0.0.1/mai@2776 521c773d-b55a-d943-8648-67ffa5d26747
</commit_message>
<xml_diff>
--- a/trunk/doc/readme_mai_4400_fix1.docx
+++ b/trunk/doc/readme_mai_4400_fix1.docx
@@ -290,6 +290,7 @@
           <w:sz w:val="30"/>
           <w:szCs w:val="30"/>
         </w:rPr>
+        <w:lastRenderedPageBreak/>
         <w:t>Introduction</w:t>
       </w:r>
     </w:p>
@@ -1987,7 +1988,16 @@
                 <w:sz w:val="16"/>
                 <w:szCs w:val="16"/>
               </w:rPr>
-              <w:t>3.0</w:t>
+              <w:t>3.</w:t>
+            </w:r>
+            <w:r>
+              <w:rPr>
+                <w:rFonts w:ascii="Calibri" w:hAnsi="Calibri" w:cs="Calibri"/>
+                <w:color w:val="000000"/>
+                <w:sz w:val="16"/>
+                <w:szCs w:val="16"/>
+              </w:rPr>
+              <w:t>1</w:t>
             </w:r>
           </w:p>
         </w:tc>
@@ -2237,6 +2247,7 @@
           <w:sz w:val="30"/>
           <w:szCs w:val="30"/>
         </w:rPr>
+        <w:lastRenderedPageBreak/>
         <w:t>Software Changes</w:t>
       </w:r>
     </w:p>
@@ -2809,6 +2820,7 @@
           <w:szCs w:val="18"/>
           <w:lang w:val="en-GB" w:eastAsia="en-GB"/>
         </w:rPr>
+        <w:lastRenderedPageBreak/>
         <w:t xml:space="preserve">The </w:t>
       </w:r>
       <w:r>
@@ -3093,6 +3105,7 @@
           <w:szCs w:val="18"/>
           <w:lang w:val="en-GB" w:eastAsia="en-GB"/>
         </w:rPr>
+        <w:lastRenderedPageBreak/>
         <w:t>Two radio buttons have been introduced, one to display all data and one to display current data i.e. excluding works that have been ‘Paid’ or superseded and ‘Held’.</w:t>
       </w:r>
     </w:p>
@@ -3590,6 +3603,7 @@
         <w:rPr>
           <w:noProof/>
         </w:rPr>
+        <w:lastRenderedPageBreak/>
         <w:drawing>
           <wp:inline distT="0" distB="0" distL="0" distR="0">
             <wp:extent cx="2650667" cy="1408000"/>
@@ -3677,6 +3691,7 @@
           <w:sz w:val="30"/>
           <w:szCs w:val="30"/>
         </w:rPr>
+        <w:lastRenderedPageBreak/>
         <w:t>Log No. Summary</w:t>
       </w:r>
     </w:p>

</xml_diff>